<commit_message>
Add Student Mobility Project
</commit_message>
<xml_diff>
--- a/Portfolio_MVO/Mean Variance Optimizer.docx
+++ b/Portfolio_MVO/Mean Variance Optimizer.docx
@@ -3,30 +3,125 @@
 <w:document xmlns:wpc="http://schemas.microsoft.com/office/word/2010/wordprocessingCanvas" xmlns:cx="http://schemas.microsoft.com/office/drawing/2014/chartex" xmlns:cx1="http://schemas.microsoft.com/office/drawing/2015/9/8/chartex" xmlns:cx2="http://schemas.microsoft.com/office/drawing/2015/10/21/chartex" xmlns:cx3="http://schemas.microsoft.com/office/drawing/2016/5/9/chartex" xmlns:cx4="http://schemas.microsoft.com/office/drawing/2016/5/10/chartex" xmlns:cx5="http://schemas.microsoft.com/office/drawing/2016/5/11/chartex" xmlns:cx6="http://schemas.microsoft.com/office/drawing/2016/5/12/chartex" xmlns:cx7="http://schemas.microsoft.com/office/drawing/2016/5/13/chartex" xmlns:cx8="http://schemas.microsoft.com/office/drawing/2016/5/14/chartex" xmlns:mc="http://schemas.openxmlformats.org/markup-compatibility/2006" xmlns:aink="http://schemas.microsoft.com/office/drawing/2016/ink" xmlns:am3d="http://schemas.microsoft.com/office/drawing/2017/model3d" xmlns:o="urn:schemas-microsoft-com:office:office" xmlns:r="http://schemas.openxmlformats.org/officeDocument/2006/relationships" xmlns:m="http://schemas.openxmlformats.org/officeDocument/2006/math" xmlns:v="urn:schemas-microsoft-com:vml" xmlns:wp14="http://schemas.microsoft.com/office/word/2010/wordprocessingDrawing" xmlns:wp="http://schemas.openxmlformats.org/drawingml/2006/wordprocessingDrawing" xmlns:w10="urn:schemas-microsoft-com:office:word" xmlns:w="http://schemas.openxmlformats.org/wordprocessingml/2006/main" xmlns:w14="http://schemas.microsoft.com/office/word/2010/wordml" xmlns:w15="http://schemas.microsoft.com/office/word/2012/wordml" xmlns:w16cid="http://schemas.microsoft.com/office/word/2016/wordml/cid" xmlns:w16se="http://schemas.microsoft.com/office/word/2015/wordml/symex" xmlns:wpg="http://schemas.microsoft.com/office/word/2010/wordprocessingGroup" xmlns:wpi="http://schemas.microsoft.com/office/word/2010/wordprocessingInk" xmlns:wne="http://schemas.microsoft.com/office/word/2006/wordml" xmlns:wps="http://schemas.microsoft.com/office/word/2010/wordprocessingShape" mc:Ignorable="w14 w15 w16se w16cid wp14">
   <w:body>
     <w:p>
+      <w:pPr>
+        <w:rPr>
+          <w:rFonts w:ascii="Cambria" w:eastAsia="Batang" w:hAnsi="Cambria" w:cs="Angsana New"/>
+          <w:sz w:val="20"/>
+          <w:szCs w:val="20"/>
+        </w:rPr>
+      </w:pPr>
+      <w:r>
+        <w:rPr>
+          <w:rFonts w:ascii="Cambria" w:eastAsia="Batang" w:hAnsi="Cambria" w:cs="Angsana New"/>
+          <w:sz w:val="20"/>
+          <w:szCs w:val="20"/>
+        </w:rPr>
+        <w:t xml:space="preserve">Objective: </w:t>
+      </w:r>
+    </w:p>
+    <w:p>
+      <w:pPr>
+        <w:rPr>
+          <w:rFonts w:ascii="Cambria" w:eastAsia="Batang" w:hAnsi="Cambria" w:cs="Angsana New"/>
+          <w:sz w:val="20"/>
+          <w:szCs w:val="20"/>
+        </w:rPr>
+      </w:pPr>
+      <w:r>
+        <w:rPr>
+          <w:rFonts w:ascii="Cambria" w:eastAsia="Batang" w:hAnsi="Cambria" w:cs="Angsana New"/>
+          <w:sz w:val="20"/>
+          <w:szCs w:val="20"/>
+        </w:rPr>
+        <w:t>Maximize Sharpe Ratio, Given Selection of Stocks, Outlook of Future, and Personal Constraints</w:t>
+      </w:r>
+    </w:p>
+    <w:p>
+      <w:pPr>
+        <w:rPr>
+          <w:rFonts w:ascii="Cambria" w:eastAsia="Batang" w:hAnsi="Cambria" w:cs="Angsana New"/>
+          <w:sz w:val="20"/>
+          <w:szCs w:val="20"/>
+        </w:rPr>
+      </w:pPr>
+    </w:p>
+    <w:p>
+      <w:pPr>
+        <w:rPr>
+          <w:rFonts w:ascii="Cambria" w:eastAsia="Batang" w:hAnsi="Cambria" w:cs="Angsana New"/>
+          <w:sz w:val="20"/>
+          <w:szCs w:val="20"/>
+        </w:rPr>
+      </w:pPr>
       <w:bookmarkStart w:id="0" w:name="_GoBack"/>
       <w:bookmarkEnd w:id="0"/>
-      <w:r>
-        <w:t xml:space="preserve">Objective: </w:t>
-      </w:r>
-    </w:p>
-    <w:p>
-      <w:r>
-        <w:t>Maximize Sharpe Ratio, Given Selection of Stocks, Outlook of Future, and Personal Constraints</w:t>
-      </w:r>
-    </w:p>
-    <w:p/>
-    <w:p>
-      <w:r>
+    </w:p>
+    <w:p>
+      <w:pPr>
+        <w:rPr>
+          <w:rFonts w:ascii="Cambria" w:eastAsia="Batang" w:hAnsi="Cambria" w:cs="Angsana New"/>
+          <w:sz w:val="20"/>
+          <w:szCs w:val="20"/>
+        </w:rPr>
+      </w:pPr>
+    </w:p>
+    <w:p>
+      <w:pPr>
+        <w:rPr>
+          <w:rFonts w:ascii="Cambria" w:eastAsia="Batang" w:hAnsi="Cambria" w:cs="Angsana New"/>
+          <w:sz w:val="20"/>
+          <w:szCs w:val="20"/>
+        </w:rPr>
+      </w:pPr>
+    </w:p>
+    <w:p>
+      <w:pPr>
+        <w:rPr>
+          <w:rFonts w:ascii="Cambria" w:eastAsia="Batang" w:hAnsi="Cambria" w:cs="Angsana New"/>
+          <w:sz w:val="20"/>
+          <w:szCs w:val="20"/>
+        </w:rPr>
+      </w:pPr>
+      <w:r>
+        <w:rPr>
+          <w:rFonts w:ascii="Cambria" w:eastAsia="Batang" w:hAnsi="Cambria" w:cs="Angsana New"/>
+          <w:sz w:val="20"/>
+          <w:szCs w:val="20"/>
+        </w:rPr>
         <w:t>Mean Variance Optimizer</w:t>
       </w:r>
     </w:p>
     <w:p>
-      <w:r>
+      <w:pPr>
+        <w:rPr>
+          <w:rFonts w:ascii="Cambria" w:eastAsia="Batang" w:hAnsi="Cambria" w:cs="Angsana New"/>
+          <w:sz w:val="20"/>
+          <w:szCs w:val="20"/>
+        </w:rPr>
+      </w:pPr>
+      <w:r>
+        <w:rPr>
+          <w:rFonts w:ascii="Cambria" w:eastAsia="Batang" w:hAnsi="Cambria" w:cs="Angsana New"/>
+          <w:sz w:val="20"/>
+          <w:szCs w:val="20"/>
+        </w:rPr>
         <w:t xml:space="preserve"> </w:t>
       </w:r>
     </w:p>
     <w:p>
-      <w:r>
+      <w:pPr>
+        <w:rPr>
+          <w:rFonts w:ascii="Cambria" w:eastAsia="Batang" w:hAnsi="Cambria" w:cs="Angsana New"/>
+          <w:sz w:val="20"/>
+          <w:szCs w:val="20"/>
+        </w:rPr>
+      </w:pPr>
+      <w:r>
+        <w:rPr>
+          <w:rFonts w:ascii="Cambria" w:eastAsia="Batang" w:hAnsi="Cambria" w:cs="Angsana New"/>
+          <w:sz w:val="20"/>
+          <w:szCs w:val="20"/>
+        </w:rPr>
         <w:t>[Conceptual Overview]</w:t>
       </w:r>
     </w:p>
@@ -37,8 +132,18 @@
           <w:ilvl w:val="0"/>
           <w:numId w:val="1"/>
         </w:numPr>
-      </w:pPr>
-      <w:r>
+        <w:rPr>
+          <w:rFonts w:ascii="Cambria" w:eastAsia="Batang" w:hAnsi="Cambria" w:cs="Angsana New"/>
+          <w:sz w:val="20"/>
+          <w:szCs w:val="20"/>
+        </w:rPr>
+      </w:pPr>
+      <w:r>
+        <w:rPr>
+          <w:rFonts w:ascii="Cambria" w:eastAsia="Batang" w:hAnsi="Cambria" w:cs="Angsana New"/>
+          <w:sz w:val="20"/>
+          <w:szCs w:val="20"/>
+        </w:rPr>
         <w:t>Pick Stocks/ETFs</w:t>
       </w:r>
     </w:p>
@@ -49,8 +154,18 @@
           <w:ilvl w:val="0"/>
           <w:numId w:val="1"/>
         </w:numPr>
-      </w:pPr>
-      <w:r>
+        <w:rPr>
+          <w:rFonts w:ascii="Cambria" w:eastAsia="Batang" w:hAnsi="Cambria" w:cs="Angsana New"/>
+          <w:sz w:val="20"/>
+          <w:szCs w:val="20"/>
+        </w:rPr>
+      </w:pPr>
+      <w:r>
+        <w:rPr>
+          <w:rFonts w:ascii="Cambria" w:eastAsia="Batang" w:hAnsi="Cambria" w:cs="Angsana New"/>
+          <w:sz w:val="20"/>
+          <w:szCs w:val="20"/>
+        </w:rPr>
         <w:t>Calculate Historic (Unconstrained) Efficient Frontier</w:t>
       </w:r>
     </w:p>
@@ -61,8 +176,18 @@
           <w:ilvl w:val="1"/>
           <w:numId w:val="1"/>
         </w:numPr>
-      </w:pPr>
-      <w:r>
+        <w:rPr>
+          <w:rFonts w:ascii="Cambria" w:eastAsia="Batang" w:hAnsi="Cambria" w:cs="Angsana New"/>
+          <w:sz w:val="20"/>
+          <w:szCs w:val="20"/>
+        </w:rPr>
+      </w:pPr>
+      <w:r>
+        <w:rPr>
+          <w:rFonts w:ascii="Cambria" w:eastAsia="Batang" w:hAnsi="Cambria" w:cs="Angsana New"/>
+          <w:sz w:val="20"/>
+          <w:szCs w:val="20"/>
+        </w:rPr>
         <w:t>Historic Data</w:t>
       </w:r>
     </w:p>
@@ -73,13 +198,32 @@
           <w:ilvl w:val="1"/>
           <w:numId w:val="1"/>
         </w:numPr>
-      </w:pPr>
-      <w:r>
+        <w:rPr>
+          <w:rFonts w:ascii="Cambria" w:eastAsia="Batang" w:hAnsi="Cambria" w:cs="Angsana New"/>
+          <w:sz w:val="20"/>
+          <w:szCs w:val="20"/>
+        </w:rPr>
+      </w:pPr>
+      <w:r>
+        <w:rPr>
+          <w:rFonts w:ascii="Cambria" w:eastAsia="Batang" w:hAnsi="Cambria" w:cs="Angsana New"/>
+          <w:sz w:val="20"/>
+          <w:szCs w:val="20"/>
+        </w:rPr>
         <w:t>Return Ideal Unconstrained Portfolio Weights</w:t>
       </w:r>
     </w:p>
-    <w:p/>
-    <w:p/>
+    <w:p>
+      <w:pPr>
+        <w:pStyle w:val="ListParagraph"/>
+        <w:ind w:left="1440"/>
+        <w:rPr>
+          <w:rFonts w:ascii="Cambria" w:eastAsia="Batang" w:hAnsi="Cambria" w:cs="Angsana New"/>
+          <w:sz w:val="20"/>
+          <w:szCs w:val="20"/>
+        </w:rPr>
+      </w:pPr>
+    </w:p>
     <w:p>
       <w:pPr>
         <w:pStyle w:val="ListParagraph"/>
@@ -87,17 +231,53 @@
           <w:ilvl w:val="0"/>
           <w:numId w:val="1"/>
         </w:numPr>
-      </w:pPr>
-      <w:r>
+        <w:rPr>
+          <w:rFonts w:ascii="Cambria" w:eastAsia="Batang" w:hAnsi="Cambria" w:cs="Angsana New"/>
+          <w:sz w:val="20"/>
+          <w:szCs w:val="20"/>
+        </w:rPr>
+      </w:pPr>
+      <w:r>
+        <w:rPr>
+          <w:rFonts w:ascii="Cambria" w:eastAsia="Batang" w:hAnsi="Cambria" w:cs="Angsana New"/>
+          <w:sz w:val="20"/>
+          <w:szCs w:val="20"/>
+        </w:rPr>
         <w:t>Establish Views on Future Outlook</w:t>
       </w:r>
       <w:r>
-        <w:t xml:space="preserve"> – Macro Economic</w:t>
-      </w:r>
-    </w:p>
-    <w:p>
-      <w:pPr>
-        <w:pStyle w:val="ListParagraph"/>
+        <w:rPr>
+          <w:rFonts w:ascii="Cambria" w:eastAsia="Batang" w:hAnsi="Cambria" w:cs="Angsana New"/>
+          <w:sz w:val="20"/>
+          <w:szCs w:val="20"/>
+        </w:rPr>
+        <w:t xml:space="preserve"> </w:t>
+      </w:r>
+      <w:r>
+        <w:rPr>
+          <w:rFonts w:ascii="Cambria" w:eastAsia="MS Gothic" w:hAnsi="Cambria" w:cs="MS Gothic"/>
+          <w:sz w:val="20"/>
+          <w:szCs w:val="20"/>
+        </w:rPr>
+        <w:t>–</w:t>
+      </w:r>
+      <w:r>
+        <w:rPr>
+          <w:rFonts w:ascii="Cambria" w:eastAsia="Batang" w:hAnsi="Cambria" w:cs="Angsana New"/>
+          <w:sz w:val="20"/>
+          <w:szCs w:val="20"/>
+        </w:rPr>
+        <w:t xml:space="preserve"> Macro Economic</w:t>
+      </w:r>
+    </w:p>
+    <w:p>
+      <w:pPr>
+        <w:pStyle w:val="ListParagraph"/>
+        <w:rPr>
+          <w:rFonts w:ascii="Cambria" w:eastAsia="Batang" w:hAnsi="Cambria" w:cs="Angsana New"/>
+          <w:sz w:val="20"/>
+          <w:szCs w:val="20"/>
+        </w:rPr>
       </w:pPr>
     </w:p>
     <w:p>
@@ -107,8 +287,18 @@
           <w:ilvl w:val="0"/>
           <w:numId w:val="1"/>
         </w:numPr>
-      </w:pPr>
-      <w:r>
+        <w:rPr>
+          <w:rFonts w:ascii="Cambria" w:eastAsia="Batang" w:hAnsi="Cambria" w:cs="Angsana New"/>
+          <w:sz w:val="20"/>
+          <w:szCs w:val="20"/>
+        </w:rPr>
+      </w:pPr>
+      <w:r>
+        <w:rPr>
+          <w:rFonts w:ascii="Cambria" w:eastAsia="Batang" w:hAnsi="Cambria" w:cs="Angsana New"/>
+          <w:sz w:val="20"/>
+          <w:szCs w:val="20"/>
+        </w:rPr>
         <w:t>Calculate</w:t>
       </w:r>
     </w:p>
@@ -119,16 +309,36 @@
           <w:ilvl w:val="1"/>
           <w:numId w:val="1"/>
         </w:numPr>
-      </w:pPr>
-      <w:r>
+        <w:rPr>
+          <w:rFonts w:ascii="Cambria" w:eastAsia="Batang" w:hAnsi="Cambria" w:cs="Angsana New"/>
+          <w:sz w:val="20"/>
+          <w:szCs w:val="20"/>
+        </w:rPr>
+      </w:pPr>
+      <w:r>
+        <w:rPr>
+          <w:rFonts w:ascii="Cambria" w:eastAsia="Batang" w:hAnsi="Cambria" w:cs="Angsana New"/>
+          <w:sz w:val="20"/>
+          <w:szCs w:val="20"/>
+        </w:rPr>
         <w:t xml:space="preserve">Holding Period Returns </w:t>
       </w:r>
       <w:proofErr w:type="gramStart"/>
       <w:r>
+        <w:rPr>
+          <w:rFonts w:ascii="Cambria" w:eastAsia="Batang" w:hAnsi="Cambria" w:cs="Angsana New"/>
+          <w:sz w:val="20"/>
+          <w:szCs w:val="20"/>
+        </w:rPr>
         <w:t>For</w:t>
       </w:r>
       <w:proofErr w:type="gramEnd"/>
       <w:r>
+        <w:rPr>
+          <w:rFonts w:ascii="Cambria" w:eastAsia="Batang" w:hAnsi="Cambria" w:cs="Angsana New"/>
+          <w:sz w:val="20"/>
+          <w:szCs w:val="20"/>
+        </w:rPr>
         <w:t xml:space="preserve"> Each Stock/ETF Over Relevant Time Frame</w:t>
       </w:r>
     </w:p>
@@ -139,8 +349,18 @@
           <w:ilvl w:val="1"/>
           <w:numId w:val="1"/>
         </w:numPr>
-      </w:pPr>
-      <w:r>
+        <w:rPr>
+          <w:rFonts w:ascii="Cambria" w:eastAsia="Batang" w:hAnsi="Cambria" w:cs="Angsana New"/>
+          <w:sz w:val="20"/>
+          <w:szCs w:val="20"/>
+        </w:rPr>
+      </w:pPr>
+      <w:r>
+        <w:rPr>
+          <w:rFonts w:ascii="Cambria" w:eastAsia="Batang" w:hAnsi="Cambria" w:cs="Angsana New"/>
+          <w:sz w:val="20"/>
+          <w:szCs w:val="20"/>
+        </w:rPr>
         <w:t xml:space="preserve">Variance of Stock During Relative Time Frame </w:t>
       </w:r>
     </w:p>
@@ -148,6 +368,11 @@
       <w:pPr>
         <w:pStyle w:val="ListParagraph"/>
         <w:ind w:left="1440"/>
+        <w:rPr>
+          <w:rFonts w:ascii="Cambria" w:eastAsia="Batang" w:hAnsi="Cambria" w:cs="Angsana New"/>
+          <w:sz w:val="20"/>
+          <w:szCs w:val="20"/>
+        </w:rPr>
       </w:pPr>
     </w:p>
     <w:p>
@@ -157,8 +382,18 @@
           <w:ilvl w:val="0"/>
           <w:numId w:val="1"/>
         </w:numPr>
-      </w:pPr>
-      <w:r>
+        <w:rPr>
+          <w:rFonts w:ascii="Cambria" w:eastAsia="Batang" w:hAnsi="Cambria" w:cs="Angsana New"/>
+          <w:sz w:val="20"/>
+          <w:szCs w:val="20"/>
+        </w:rPr>
+      </w:pPr>
+      <w:r>
+        <w:rPr>
+          <w:rFonts w:ascii="Cambria" w:eastAsia="Batang" w:hAnsi="Cambria" w:cs="Angsana New"/>
+          <w:sz w:val="20"/>
+          <w:szCs w:val="20"/>
+        </w:rPr>
         <w:t>Recalculate Efficient Frontier Based on Future Outlook</w:t>
       </w:r>
     </w:p>
@@ -169,16 +404,36 @@
           <w:ilvl w:val="1"/>
           <w:numId w:val="1"/>
         </w:numPr>
-      </w:pPr>
-      <w:r>
+        <w:rPr>
+          <w:rFonts w:ascii="Cambria" w:eastAsia="Batang" w:hAnsi="Cambria" w:cs="Angsana New"/>
+          <w:sz w:val="20"/>
+          <w:szCs w:val="20"/>
+        </w:rPr>
+      </w:pPr>
+      <w:r>
+        <w:rPr>
+          <w:rFonts w:ascii="Cambria" w:eastAsia="Batang" w:hAnsi="Cambria" w:cs="Angsana New"/>
+          <w:sz w:val="20"/>
+          <w:szCs w:val="20"/>
+        </w:rPr>
         <w:t>Params: [HPR/</w:t>
       </w:r>
       <w:proofErr w:type="gramStart"/>
       <w:r>
+        <w:rPr>
+          <w:rFonts w:ascii="Cambria" w:eastAsia="Batang" w:hAnsi="Cambria" w:cs="Angsana New"/>
+          <w:sz w:val="20"/>
+          <w:szCs w:val="20"/>
+        </w:rPr>
         <w:t>Ea. ,</w:t>
       </w:r>
       <w:proofErr w:type="gramEnd"/>
       <w:r>
+        <w:rPr>
+          <w:rFonts w:ascii="Cambria" w:eastAsia="Batang" w:hAnsi="Cambria" w:cs="Angsana New"/>
+          <w:sz w:val="20"/>
+          <w:szCs w:val="20"/>
+        </w:rPr>
         <w:t xml:space="preserve"> Variance]</w:t>
       </w:r>
     </w:p>
@@ -189,8 +444,18 @@
           <w:ilvl w:val="1"/>
           <w:numId w:val="1"/>
         </w:numPr>
-      </w:pPr>
-      <w:r>
+        <w:rPr>
+          <w:rFonts w:ascii="Cambria" w:eastAsia="Batang" w:hAnsi="Cambria" w:cs="Angsana New"/>
+          <w:sz w:val="20"/>
+          <w:szCs w:val="20"/>
+        </w:rPr>
+      </w:pPr>
+      <w:r>
+        <w:rPr>
+          <w:rFonts w:ascii="Cambria" w:eastAsia="Batang" w:hAnsi="Cambria" w:cs="Angsana New"/>
+          <w:sz w:val="20"/>
+          <w:szCs w:val="20"/>
+        </w:rPr>
         <w:t>Return: Ideal Weights of Projection Portfolio</w:t>
       </w:r>
     </w:p>
@@ -198,6 +463,11 @@
       <w:pPr>
         <w:pStyle w:val="ListParagraph"/>
         <w:ind w:left="1440"/>
+        <w:rPr>
+          <w:rFonts w:ascii="Cambria" w:eastAsia="Batang" w:hAnsi="Cambria" w:cs="Angsana New"/>
+          <w:sz w:val="20"/>
+          <w:szCs w:val="20"/>
+        </w:rPr>
       </w:pPr>
     </w:p>
     <w:p>
@@ -207,8 +477,18 @@
           <w:ilvl w:val="0"/>
           <w:numId w:val="1"/>
         </w:numPr>
-      </w:pPr>
-      <w:r>
+        <w:rPr>
+          <w:rFonts w:ascii="Cambria" w:eastAsia="Batang" w:hAnsi="Cambria" w:cs="Angsana New"/>
+          <w:sz w:val="20"/>
+          <w:szCs w:val="20"/>
+        </w:rPr>
+      </w:pPr>
+      <w:r>
+        <w:rPr>
+          <w:rFonts w:ascii="Cambria" w:eastAsia="Batang" w:hAnsi="Cambria" w:cs="Angsana New"/>
+          <w:sz w:val="20"/>
+          <w:szCs w:val="20"/>
+        </w:rPr>
         <w:t>Monte Carlo Simulation</w:t>
       </w:r>
     </w:p>
@@ -219,8 +499,18 @@
           <w:ilvl w:val="1"/>
           <w:numId w:val="1"/>
         </w:numPr>
-      </w:pPr>
-      <w:r>
+        <w:rPr>
+          <w:rFonts w:ascii="Cambria" w:eastAsia="Batang" w:hAnsi="Cambria" w:cs="Angsana New"/>
+          <w:sz w:val="20"/>
+          <w:szCs w:val="20"/>
+        </w:rPr>
+      </w:pPr>
+      <w:r>
+        <w:rPr>
+          <w:rFonts w:ascii="Cambria" w:eastAsia="Batang" w:hAnsi="Cambria" w:cs="Angsana New"/>
+          <w:sz w:val="20"/>
+          <w:szCs w:val="20"/>
+        </w:rPr>
         <w:t>Params: [Historic Portfolio, Projection Portfolio]</w:t>
       </w:r>
     </w:p>
@@ -231,16 +521,36 @@
           <w:ilvl w:val="1"/>
           <w:numId w:val="1"/>
         </w:numPr>
-      </w:pPr>
-      <w:r>
+        <w:rPr>
+          <w:rFonts w:ascii="Cambria" w:eastAsia="Batang" w:hAnsi="Cambria" w:cs="Angsana New"/>
+          <w:sz w:val="20"/>
+          <w:szCs w:val="20"/>
+        </w:rPr>
+      </w:pPr>
+      <w:r>
+        <w:rPr>
+          <w:rFonts w:ascii="Cambria" w:eastAsia="Batang" w:hAnsi="Cambria" w:cs="Angsana New"/>
+          <w:sz w:val="20"/>
+          <w:szCs w:val="20"/>
+        </w:rPr>
         <w:t xml:space="preserve">Return: Distribution of Returns </w:t>
       </w:r>
       <w:proofErr w:type="gramStart"/>
       <w:r>
+        <w:rPr>
+          <w:rFonts w:ascii="Cambria" w:eastAsia="Batang" w:hAnsi="Cambria" w:cs="Angsana New"/>
+          <w:sz w:val="20"/>
+          <w:szCs w:val="20"/>
+        </w:rPr>
         <w:t>For</w:t>
       </w:r>
       <w:proofErr w:type="gramEnd"/>
       <w:r>
+        <w:rPr>
+          <w:rFonts w:ascii="Cambria" w:eastAsia="Batang" w:hAnsi="Cambria" w:cs="Angsana New"/>
+          <w:sz w:val="20"/>
+          <w:szCs w:val="20"/>
+        </w:rPr>
         <w:t xml:space="preserve"> Each Portfolio</w:t>
       </w:r>
     </w:p>
@@ -251,8 +561,18 @@
           <w:ilvl w:val="2"/>
           <w:numId w:val="1"/>
         </w:numPr>
-      </w:pPr>
-      <w:r>
+        <w:rPr>
+          <w:rFonts w:ascii="Cambria" w:eastAsia="Batang" w:hAnsi="Cambria" w:cs="Angsana New"/>
+          <w:sz w:val="20"/>
+          <w:szCs w:val="20"/>
+        </w:rPr>
+      </w:pPr>
+      <w:r>
+        <w:rPr>
+          <w:rFonts w:ascii="Cambria" w:eastAsia="Batang" w:hAnsi="Cambria" w:cs="Angsana New"/>
+          <w:sz w:val="20"/>
+          <w:szCs w:val="20"/>
+        </w:rPr>
         <w:t>Probability of Achieving Certain Level of Return on Risk Adjusted Basis.</w:t>
       </w:r>
     </w:p>
@@ -260,6 +580,11 @@
       <w:pPr>
         <w:pStyle w:val="ListParagraph"/>
         <w:ind w:left="2160"/>
+        <w:rPr>
+          <w:rFonts w:ascii="Cambria" w:eastAsia="Batang" w:hAnsi="Cambria" w:cs="Angsana New"/>
+          <w:sz w:val="20"/>
+          <w:szCs w:val="20"/>
+        </w:rPr>
       </w:pPr>
     </w:p>
     <w:p>
@@ -269,8 +594,18 @@
           <w:ilvl w:val="0"/>
           <w:numId w:val="1"/>
         </w:numPr>
-      </w:pPr>
-      <w:r>
+        <w:rPr>
+          <w:rFonts w:ascii="Cambria" w:eastAsia="Batang" w:hAnsi="Cambria" w:cs="Angsana New"/>
+          <w:sz w:val="20"/>
+          <w:szCs w:val="20"/>
+        </w:rPr>
+      </w:pPr>
+      <w:r>
+        <w:rPr>
+          <w:rFonts w:ascii="Cambria" w:eastAsia="Batang" w:hAnsi="Cambria" w:cs="Angsana New"/>
+          <w:sz w:val="20"/>
+          <w:szCs w:val="20"/>
+        </w:rPr>
         <w:t>Establish Unique Constraints</w:t>
       </w:r>
     </w:p>
@@ -281,13 +616,39 @@
           <w:ilvl w:val="1"/>
           <w:numId w:val="1"/>
         </w:numPr>
-      </w:pPr>
-      <w:r>
+        <w:rPr>
+          <w:rFonts w:ascii="Cambria" w:eastAsia="Batang" w:hAnsi="Cambria" w:cs="Angsana New"/>
+          <w:sz w:val="20"/>
+          <w:szCs w:val="20"/>
+        </w:rPr>
+      </w:pPr>
+      <w:r>
+        <w:rPr>
+          <w:rFonts w:ascii="Cambria" w:eastAsia="Batang" w:hAnsi="Cambria" w:cs="Angsana New"/>
+          <w:sz w:val="20"/>
+          <w:szCs w:val="20"/>
+        </w:rPr>
         <w:t>Personal Tolerances/Conditions</w:t>
       </w:r>
     </w:p>
-    <w:p/>
-    <w:p/>
+    <w:p>
+      <w:pPr>
+        <w:rPr>
+          <w:rFonts w:ascii="Cambria" w:eastAsia="Batang" w:hAnsi="Cambria" w:cs="Angsana New"/>
+          <w:sz w:val="20"/>
+          <w:szCs w:val="20"/>
+        </w:rPr>
+      </w:pPr>
+    </w:p>
+    <w:p>
+      <w:pPr>
+        <w:rPr>
+          <w:rFonts w:ascii="Cambria" w:eastAsia="Batang" w:hAnsi="Cambria" w:cs="Angsana New"/>
+          <w:sz w:val="20"/>
+          <w:szCs w:val="20"/>
+        </w:rPr>
+      </w:pPr>
+    </w:p>
     <w:sectPr>
       <w:pgSz w:w="12240" w:h="15840"/>
       <w:pgMar w:top="1440" w:right="1440" w:bottom="1440" w:left="1440" w:header="720" w:footer="720" w:gutter="0"/>
@@ -518,6 +879,7 @@
     <w:lsdException w:name="HTML Sample" w:semiHidden="1" w:unhideWhenUsed="1"/>
     <w:lsdException w:name="HTML Typewriter" w:semiHidden="1" w:unhideWhenUsed="1"/>
     <w:lsdException w:name="HTML Variable" w:semiHidden="1" w:unhideWhenUsed="1"/>
+    <w:lsdException w:name="Normal Table" w:semiHidden="1" w:unhideWhenUsed="1"/>
     <w:lsdException w:name="annotation subject" w:semiHidden="1" w:unhideWhenUsed="1"/>
     <w:lsdException w:name="No List" w:semiHidden="1" w:unhideWhenUsed="1"/>
     <w:lsdException w:name="Outline List 1" w:semiHidden="1" w:unhideWhenUsed="1"/>
@@ -564,8 +926,10 @@
     <w:lsdException w:name="Table Subtle 2" w:semiHidden="1" w:unhideWhenUsed="1"/>
     <w:lsdException w:name="Table Web 1" w:semiHidden="1" w:unhideWhenUsed="1"/>
     <w:lsdException w:name="Table Web 2" w:semiHidden="1" w:unhideWhenUsed="1"/>
+    <w:lsdException w:name="Table Web 3" w:semiHidden="1" w:unhideWhenUsed="1"/>
     <w:lsdException w:name="Balloon Text" w:semiHidden="1" w:unhideWhenUsed="1"/>
     <w:lsdException w:name="Table Grid" w:uiPriority="39"/>
+    <w:lsdException w:name="Table Theme" w:semiHidden="1" w:unhideWhenUsed="1"/>
     <w:lsdException w:name="Placeholder Text" w:semiHidden="1"/>
     <w:lsdException w:name="No Spacing" w:uiPriority="1" w:qFormat="1"/>
     <w:lsdException w:name="Light Shading" w:uiPriority="60"/>

</xml_diff>